<commit_message>
tényleg utolso a merdzs előtt
</commit_message>
<xml_diff>
--- a/Szépségszalon Projekt.docx
+++ b/Szépségszalon Projekt.docx
@@ -141,36 +141,74 @@
           <w:sz w:val="28"/>
           <w:szCs w:val="36"/>
         </w:rPr>
-        <w:t>Látványtervek:</w:t>
-      </w:r>
-    </w:p>
-    <w:p>
-      <w:pPr>
+        <w:t>Látványtervek</w:t>
+      </w:r>
+      <w:r>
+        <w:rPr>
+          <w:rFonts w:ascii="Candara" w:hAnsi="Candara"/>
+          <w:b/>
+          <w:sz w:val="28"/>
+          <w:szCs w:val="36"/>
+        </w:rPr>
+        <w:t xml:space="preserve"> és működésük</w:t>
+      </w:r>
+      <w:r>
+        <w:rPr>
+          <w:rFonts w:ascii="Candara" w:hAnsi="Candara"/>
+          <w:b/>
+          <w:sz w:val="28"/>
+          <w:szCs w:val="36"/>
+        </w:rPr>
+        <w:t>:</w:t>
+      </w:r>
+    </w:p>
+    <w:p>
+      <w:pPr>
+        <w:spacing w:after="0"/>
         <w:jc w:val="center"/>
         <w:rPr>
           <w:rFonts w:ascii="Candara" w:hAnsi="Candara"/>
-          <w:sz w:val="24"/>
-          <w:szCs w:val="36"/>
-        </w:rPr>
-      </w:pPr>
-      <w:r>
-        <w:rPr>
-          <w:rFonts w:ascii="Candara" w:hAnsi="Candara"/>
-          <w:b/>
-          <w:sz w:val="28"/>
+          <w:i/>
+          <w:sz w:val="28"/>
+          <w:szCs w:val="36"/>
+        </w:rPr>
+      </w:pPr>
+      <w:r>
+        <w:rPr>
+          <w:rFonts w:ascii="Candara" w:hAnsi="Candara"/>
+          <w:i/>
+          <w:sz w:val="28"/>
+          <w:szCs w:val="36"/>
+        </w:rPr>
+        <w:t>Főmenü</w:t>
+      </w:r>
+    </w:p>
+    <w:p>
+      <w:pPr>
+        <w:jc w:val="center"/>
+        <w:rPr>
+          <w:rFonts w:ascii="Candara" w:hAnsi="Candara"/>
+          <w:sz w:val="24"/>
+          <w:szCs w:val="36"/>
+        </w:rPr>
+      </w:pPr>
+      <w:r>
+        <w:rPr>
+          <w:rFonts w:ascii="Candara" w:hAnsi="Candara"/>
+          <w:sz w:val="24"/>
           <w:szCs w:val="36"/>
         </w:rPr>
         <w:drawing>
-          <wp:anchor distT="0" distB="0" distL="114300" distR="114300" simplePos="0" relativeHeight="251658240" behindDoc="1" locked="0" layoutInCell="1" allowOverlap="1" wp14:anchorId="146805EC">
+          <wp:anchor distT="0" distB="0" distL="114300" distR="114300" simplePos="0" relativeHeight="251658240" behindDoc="1" locked="0" layoutInCell="1" allowOverlap="1" wp14:anchorId="230B6BE0">
             <wp:simplePos x="0" y="0"/>
             <wp:positionH relativeFrom="margin">
-              <wp:align>center</wp:align>
+              <wp:align>right</wp:align>
             </wp:positionH>
             <wp:positionV relativeFrom="paragraph">
-              <wp:posOffset>247650</wp:posOffset>
+              <wp:posOffset>9525</wp:posOffset>
             </wp:positionV>
-            <wp:extent cx="6181725" cy="3026129"/>
-            <wp:effectExtent l="0" t="0" r="0" b="3175"/>
+            <wp:extent cx="5760720" cy="6649720"/>
+            <wp:effectExtent l="0" t="0" r="0" b="0"/>
             <wp:wrapNone/>
             <wp:docPr id="1" name="Kép 1"/>
             <wp:cNvGraphicFramePr>
@@ -198,7 +236,7 @@
                   <pic:spPr>
                     <a:xfrm>
                       <a:off x="0" y="0"/>
-                      <a:ext cx="6181725" cy="3026129"/>
+                      <a:ext cx="5760720" cy="6649720"/>
                     </a:xfrm>
                     <a:prstGeom prst="rect">
                       <a:avLst/>
@@ -207,23 +245,9 @@
                 </pic:pic>
               </a:graphicData>
             </a:graphic>
-            <wp14:sizeRelH relativeFrom="margin">
-              <wp14:pctWidth>0</wp14:pctWidth>
-            </wp14:sizeRelH>
-            <wp14:sizeRelV relativeFrom="margin">
-              <wp14:pctHeight>0</wp14:pctHeight>
-            </wp14:sizeRelV>
           </wp:anchor>
         </w:drawing>
       </w:r>
-      <w:r>
-        <w:rPr>
-          <w:rFonts w:ascii="Candara" w:hAnsi="Candara"/>
-          <w:sz w:val="24"/>
-          <w:szCs w:val="36"/>
-        </w:rPr>
-        <w:t>Vendég felülete</w:t>
-      </w:r>
     </w:p>
     <w:p>
       <w:pPr>
@@ -307,6 +331,15 @@
     </w:p>
     <w:p>
       <w:pPr>
+        <w:rPr>
+          <w:rFonts w:ascii="Candara" w:hAnsi="Candara"/>
+          <w:sz w:val="24"/>
+          <w:szCs w:val="36"/>
+        </w:rPr>
+      </w:pPr>
+    </w:p>
+    <w:p>
+      <w:pPr>
         <w:jc w:val="center"/>
         <w:rPr>
           <w:rFonts w:ascii="Candara" w:hAnsi="Candara"/>
@@ -317,15 +350,6 @@
     </w:p>
     <w:p>
       <w:pPr>
-        <w:rPr>
-          <w:rFonts w:ascii="Candara" w:hAnsi="Candara"/>
-          <w:sz w:val="24"/>
-          <w:szCs w:val="36"/>
-        </w:rPr>
-      </w:pPr>
-    </w:p>
-    <w:p>
-      <w:pPr>
         <w:jc w:val="center"/>
         <w:rPr>
           <w:rFonts w:ascii="Candara" w:hAnsi="Candara"/>
@@ -336,96 +360,6 @@
     </w:p>
     <w:p>
       <w:pPr>
-        <w:jc w:val="center"/>
-        <w:rPr>
-          <w:rFonts w:ascii="Candara" w:hAnsi="Candara"/>
-          <w:sz w:val="24"/>
-          <w:szCs w:val="36"/>
-        </w:rPr>
-      </w:pPr>
-      <w:r>
-        <w:rPr>
-          <w:rFonts w:ascii="Candara" w:hAnsi="Candara"/>
-          <w:sz w:val="24"/>
-          <w:szCs w:val="36"/>
-        </w:rPr>
-        <w:drawing>
-          <wp:anchor distT="0" distB="0" distL="114300" distR="114300" simplePos="0" relativeHeight="251659264" behindDoc="1" locked="0" layoutInCell="1" allowOverlap="1" wp14:anchorId="5A8B3D8C">
-            <wp:simplePos x="0" y="0"/>
-            <wp:positionH relativeFrom="margin">
-              <wp:align>center</wp:align>
-            </wp:positionH>
-            <wp:positionV relativeFrom="paragraph">
-              <wp:posOffset>234950</wp:posOffset>
-            </wp:positionV>
-            <wp:extent cx="5452381" cy="3562350"/>
-            <wp:effectExtent l="0" t="0" r="0" b="0"/>
-            <wp:wrapNone/>
-            <wp:docPr id="2" name="Kép 2"/>
-            <wp:cNvGraphicFramePr>
-              <a:graphicFrameLocks xmlns:a="http://schemas.openxmlformats.org/drawingml/2006/main" noChangeAspect="1"/>
-            </wp:cNvGraphicFramePr>
-            <a:graphic xmlns:a="http://schemas.openxmlformats.org/drawingml/2006/main">
-              <a:graphicData uri="http://schemas.openxmlformats.org/drawingml/2006/picture">
-                <pic:pic xmlns:pic="http://schemas.openxmlformats.org/drawingml/2006/picture">
-                  <pic:nvPicPr>
-                    <pic:cNvPr id="1" name=""/>
-                    <pic:cNvPicPr/>
-                  </pic:nvPicPr>
-                  <pic:blipFill>
-                    <a:blip r:embed="rId5">
-                      <a:extLst>
-                        <a:ext uri="{28A0092B-C50C-407E-A947-70E740481C1C}">
-                          <a14:useLocalDpi xmlns:a14="http://schemas.microsoft.com/office/drawing/2010/main" val="0"/>
-                        </a:ext>
-                      </a:extLst>
-                    </a:blip>
-                    <a:stretch>
-                      <a:fillRect/>
-                    </a:stretch>
-                  </pic:blipFill>
-                  <pic:spPr>
-                    <a:xfrm>
-                      <a:off x="0" y="0"/>
-                      <a:ext cx="5452381" cy="3562350"/>
-                    </a:xfrm>
-                    <a:prstGeom prst="rect">
-                      <a:avLst/>
-                    </a:prstGeom>
-                  </pic:spPr>
-                </pic:pic>
-              </a:graphicData>
-            </a:graphic>
-            <wp14:sizeRelH relativeFrom="margin">
-              <wp14:pctWidth>0</wp14:pctWidth>
-            </wp14:sizeRelH>
-            <wp14:sizeRelV relativeFrom="margin">
-              <wp14:pctHeight>0</wp14:pctHeight>
-            </wp14:sizeRelV>
-          </wp:anchor>
-        </w:drawing>
-      </w:r>
-      <w:r>
-        <w:rPr>
-          <w:rFonts w:ascii="Candara" w:hAnsi="Candara"/>
-          <w:sz w:val="24"/>
-          <w:szCs w:val="36"/>
-        </w:rPr>
-        <w:t>Dolgozó felülete</w:t>
-      </w:r>
-    </w:p>
-    <w:p>
-      <w:pPr>
-        <w:jc w:val="center"/>
-        <w:rPr>
-          <w:rFonts w:ascii="Candara" w:hAnsi="Candara"/>
-          <w:sz w:val="24"/>
-          <w:szCs w:val="36"/>
-        </w:rPr>
-      </w:pPr>
-    </w:p>
-    <w:p>
-      <w:pPr>
         <w:rPr>
           <w:rFonts w:ascii="Candara" w:hAnsi="Candara"/>
           <w:b/>
@@ -498,92 +432,28 @@
       <w:pPr>
         <w:rPr>
           <w:rFonts w:ascii="Candara" w:hAnsi="Candara" w:cs="Calibri"/>
-          <w:b/>
-          <w:sz w:val="36"/>
-          <w:szCs w:val="36"/>
-        </w:rPr>
-      </w:pPr>
-      <w:r>
-        <w:rPr>
-          <w:rFonts w:ascii="Candara" w:hAnsi="Candara" w:cs="Calibri"/>
-          <w:b/>
-          <w:sz w:val="36"/>
+          <w:sz w:val="28"/>
+          <w:szCs w:val="36"/>
+        </w:rPr>
+      </w:pPr>
+      <w:r>
+        <w:rPr>
+          <w:rFonts w:ascii="Candara" w:hAnsi="Candara"/>
+          <w:b/>
+          <w:sz w:val="28"/>
           <w:szCs w:val="36"/>
         </w:rPr>
         <w:lastRenderedPageBreak/>
-        <w:t>M</w:t>
-      </w:r>
-      <w:r>
-        <w:rPr>
-          <w:rFonts w:ascii="Candara" w:hAnsi="Candara" w:cs="Cambria"/>
-          <w:b/>
-          <w:sz w:val="36"/>
-          <w:szCs w:val="36"/>
-        </w:rPr>
-        <w:t>ű</w:t>
-      </w:r>
-      <w:r>
-        <w:rPr>
-          <w:rFonts w:ascii="Candara" w:hAnsi="Candara" w:cs="Calibri"/>
-          <w:b/>
-          <w:sz w:val="36"/>
-          <w:szCs w:val="36"/>
-        </w:rPr>
-        <w:t>k</w:t>
-      </w:r>
-      <w:r>
-        <w:rPr>
-          <w:rFonts w:ascii="Candara" w:hAnsi="Candara" w:cs="Copperplate Gothic Light"/>
-          <w:b/>
-          <w:sz w:val="36"/>
-          <w:szCs w:val="36"/>
-        </w:rPr>
-        <w:t>ö</w:t>
-      </w:r>
-      <w:r>
-        <w:rPr>
-          <w:rFonts w:ascii="Candara" w:hAnsi="Candara" w:cs="Calibri"/>
-          <w:b/>
-          <w:sz w:val="36"/>
-          <w:szCs w:val="36"/>
-        </w:rPr>
-        <w:t>d</w:t>
-      </w:r>
-      <w:r>
-        <w:rPr>
-          <w:rFonts w:ascii="Candara" w:hAnsi="Candara" w:cs="Copperplate Gothic Light"/>
-          <w:b/>
-          <w:sz w:val="36"/>
-          <w:szCs w:val="36"/>
-        </w:rPr>
-        <w:t>é</w:t>
-      </w:r>
-      <w:r>
-        <w:rPr>
-          <w:rFonts w:ascii="Candara" w:hAnsi="Candara" w:cs="Calibri"/>
-          <w:b/>
-          <w:sz w:val="36"/>
-          <w:szCs w:val="36"/>
-        </w:rPr>
-        <w:t>s</w:t>
-      </w:r>
-    </w:p>
-    <w:p>
-      <w:pPr>
-        <w:rPr>
-          <w:rFonts w:ascii="Candara" w:hAnsi="Candara" w:cs="Calibri"/>
-          <w:sz w:val="28"/>
-          <w:szCs w:val="36"/>
-        </w:rPr>
-      </w:pPr>
-      <w:r>
-        <w:rPr>
-          <w:rFonts w:ascii="Candara" w:hAnsi="Candara"/>
-          <w:b/>
-          <w:sz w:val="28"/>
-          <w:szCs w:val="36"/>
-        </w:rPr>
-        <w:t>Vendég felület</w:t>
+        <w:t xml:space="preserve">Főmenü </w:t>
+      </w:r>
+      <w:r>
+        <w:rPr>
+          <w:rFonts w:ascii="Candara" w:hAnsi="Candara"/>
+          <w:b/>
+          <w:sz w:val="28"/>
+          <w:szCs w:val="36"/>
+        </w:rPr>
+        <w:t>működése</w:t>
       </w:r>
       <w:r>
         <w:rPr>
@@ -593,144 +463,100 @@
           <w:szCs w:val="36"/>
         </w:rPr>
         <w:t>:</w:t>
-      </w:r>
-      <w:r>
-        <w:rPr>
-          <w:rFonts w:ascii="Candara" w:hAnsi="Candara"/>
-          <w:b/>
-          <w:sz w:val="28"/>
-          <w:szCs w:val="36"/>
-        </w:rPr>
-        <w:br/>
-      </w:r>
-      <w:r>
-        <w:rPr>
-          <w:rFonts w:ascii="Candara" w:hAnsi="Candara"/>
-          <w:sz w:val="28"/>
-          <w:szCs w:val="36"/>
-        </w:rPr>
-        <w:t>Az alkalmazás elindítása után a</w:t>
-      </w:r>
-      <w:r>
-        <w:rPr>
-          <w:rFonts w:ascii="Candara" w:hAnsi="Candara"/>
-          <w:sz w:val="28"/>
-          <w:szCs w:val="36"/>
-        </w:rPr>
-        <w:t xml:space="preserve">z ügyfél </w:t>
-      </w:r>
-      <w:r>
-        <w:rPr>
-          <w:rFonts w:ascii="Candara" w:hAnsi="Candara"/>
-          <w:sz w:val="28"/>
-          <w:szCs w:val="36"/>
-        </w:rPr>
-        <w:t>felhasználót</w:t>
-      </w:r>
-      <w:r>
-        <w:rPr>
-          <w:rFonts w:ascii="Candara" w:hAnsi="Candara"/>
-          <w:sz w:val="28"/>
-          <w:szCs w:val="36"/>
-        </w:rPr>
-        <w:t xml:space="preserve"> fogadó</w:t>
-      </w:r>
-      <w:r>
-        <w:rPr>
-          <w:rFonts w:ascii="Candara" w:hAnsi="Candara"/>
-          <w:sz w:val="28"/>
-          <w:szCs w:val="36"/>
-        </w:rPr>
-        <w:t xml:space="preserve"> alkalmazás, el</w:t>
-      </w:r>
-      <w:r>
-        <w:rPr>
-          <w:rFonts w:ascii="Candara" w:hAnsi="Candara" w:cs="Calibri"/>
-          <w:sz w:val="28"/>
-          <w:szCs w:val="36"/>
-        </w:rPr>
-        <w:t xml:space="preserve">őször kéri, hogy a lenyíló listából válassza ki, milyen szolgáltatást szeretne igénybe venni. </w:t>
-      </w:r>
-      <w:r>
-        <w:rPr>
-          <w:rFonts w:ascii="Candara" w:hAnsi="Candara" w:cs="Calibri"/>
-          <w:sz w:val="28"/>
-          <w:szCs w:val="36"/>
-        </w:rPr>
-        <w:br/>
-        <w:t xml:space="preserve">Miután kiválasztotta, a dolgozó kiválasztása következik, ahol ekkor már csak azok vannak felsorolva, akik a kiválasztott szolgáltatást dolgozzák. </w:t>
-      </w:r>
-      <w:r>
-        <w:rPr>
-          <w:rFonts w:ascii="Candara" w:hAnsi="Candara" w:cs="Calibri"/>
-          <w:sz w:val="28"/>
-          <w:szCs w:val="36"/>
-        </w:rPr>
-        <w:br/>
-        <w:t xml:space="preserve">A dolgozó kiválasztása után a vendégnek ki kell választania az időpontot. A dátum lenyíló lista csak a kiválasztott dolgozó szabad időpontjait tartalmazza, így több vendég nem fog tudni ugyanarra az időpontra bejelentkezni.  </w:t>
-      </w:r>
-      <w:r>
-        <w:rPr>
-          <w:rFonts w:ascii="Candara" w:hAnsi="Candara" w:cs="Calibri"/>
-          <w:sz w:val="28"/>
-          <w:szCs w:val="36"/>
-        </w:rPr>
-        <w:br/>
-        <w:t>Ezek után a felhasználónak csak be kell írnia általános adatait az alsó mezőkbe, és miután ezt helyesen megtette a lefoglalás gombra kattintva bekerül az általa választott dolgozó táblázatába, majd onnan, ha a dolgozó engedélyezi, az adatbázisba is.</w:t>
-      </w:r>
-    </w:p>
-    <w:p>
-      <w:pPr>
-        <w:rPr>
-          <w:rFonts w:ascii="Candara" w:hAnsi="Candara" w:cs="Calibri"/>
-          <w:sz w:val="28"/>
-          <w:szCs w:val="36"/>
-        </w:rPr>
-      </w:pPr>
-      <w:r>
-        <w:rPr>
-          <w:rFonts w:ascii="Candara" w:hAnsi="Candara" w:cs="Calibri"/>
-          <w:b/>
-          <w:sz w:val="28"/>
-          <w:szCs w:val="36"/>
-        </w:rPr>
-        <w:t>Dolgozói felület:</w:t>
-      </w:r>
-      <w:r>
-        <w:rPr>
-          <w:rFonts w:ascii="Candara" w:hAnsi="Candara" w:cs="Calibri"/>
-          <w:sz w:val="28"/>
-          <w:szCs w:val="36"/>
-        </w:rPr>
-        <w:br/>
-        <w:t>A bejelentkezést helyesen végrehajtó vendég elsőnek</w:t>
-      </w:r>
-      <w:r>
-        <w:rPr>
-          <w:rFonts w:ascii="Candara" w:hAnsi="Candara" w:cs="Calibri"/>
-          <w:sz w:val="28"/>
-          <w:szCs w:val="36"/>
-        </w:rPr>
-        <w:t xml:space="preserve"> a felső táblázatba kerül be. Ezután a dolgozónak választania kell, hogy jóváhagyja és megerősíti az időpontfoglalást, vagy elutasítja és ezzel törli azt. </w:t>
-      </w:r>
-      <w:r>
-        <w:rPr>
-          <w:rFonts w:ascii="Candara" w:hAnsi="Candara" w:cs="Calibri"/>
-          <w:sz w:val="28"/>
-          <w:szCs w:val="36"/>
-        </w:rPr>
-        <w:br/>
-      </w:r>
-      <w:r>
-        <w:rPr>
-          <w:rFonts w:ascii="Candara" w:hAnsi="Candara" w:cs="Calibri"/>
-          <w:sz w:val="28"/>
-          <w:szCs w:val="36"/>
-        </w:rPr>
-        <w:t>Ha engedélyezi, akkor a jelentkezni kivánó vendég bekerül az alsó táblázatba, ami az engedélyezett embereket tartalmazza és ezzel az adatbázisba is.</w:t>
       </w:r>
       <w:bookmarkStart w:id="0" w:name="_GoBack"/>
       <w:bookmarkEnd w:id="0"/>
+      <w:r>
+        <w:rPr>
+          <w:rFonts w:ascii="Candara" w:hAnsi="Candara"/>
+          <w:b/>
+          <w:sz w:val="28"/>
+          <w:szCs w:val="36"/>
+        </w:rPr>
+        <w:br/>
+      </w:r>
+      <w:r>
+        <w:rPr>
+          <w:rFonts w:ascii="Candara" w:hAnsi="Candara"/>
+          <w:sz w:val="28"/>
+          <w:szCs w:val="36"/>
+        </w:rPr>
+        <w:t>Az alkalmazás elindítása után a</w:t>
+      </w:r>
+      <w:r>
+        <w:rPr>
+          <w:rFonts w:ascii="Candara" w:hAnsi="Candara"/>
+          <w:sz w:val="28"/>
+          <w:szCs w:val="36"/>
+        </w:rPr>
+        <w:t xml:space="preserve">z </w:t>
+      </w:r>
+      <w:r>
+        <w:rPr>
+          <w:rFonts w:ascii="Candara" w:hAnsi="Candara"/>
+          <w:sz w:val="28"/>
+          <w:szCs w:val="36"/>
+        </w:rPr>
+        <w:t>felhasználót</w:t>
+      </w:r>
+      <w:r>
+        <w:rPr>
+          <w:rFonts w:ascii="Candara" w:hAnsi="Candara"/>
+          <w:sz w:val="28"/>
+          <w:szCs w:val="36"/>
+        </w:rPr>
+        <w:t xml:space="preserve"> fogadó</w:t>
+      </w:r>
+      <w:r>
+        <w:rPr>
+          <w:rFonts w:ascii="Candara" w:hAnsi="Candara"/>
+          <w:sz w:val="28"/>
+          <w:szCs w:val="36"/>
+        </w:rPr>
+        <w:t xml:space="preserve"> </w:t>
+      </w:r>
+      <w:r>
+        <w:rPr>
+          <w:rFonts w:ascii="Candara" w:hAnsi="Candara"/>
+          <w:sz w:val="28"/>
+          <w:szCs w:val="36"/>
+        </w:rPr>
+        <w:t>ablak a főmenü.</w:t>
+      </w:r>
+      <w:r>
+        <w:rPr>
+          <w:rFonts w:ascii="Candara" w:hAnsi="Candara" w:cs="Calibri"/>
+          <w:sz w:val="28"/>
+          <w:szCs w:val="36"/>
+        </w:rPr>
+        <w:br/>
+      </w:r>
+    </w:p>
+    <w:p>
+      <w:pPr>
+        <w:rPr>
+          <w:rFonts w:ascii="Candara" w:hAnsi="Candara" w:cs="Calibri"/>
+          <w:sz w:val="28"/>
+          <w:szCs w:val="36"/>
+        </w:rPr>
+      </w:pPr>
+      <w:r>
+        <w:rPr>
+          <w:rFonts w:ascii="Candara" w:hAnsi="Candara" w:cs="Calibri"/>
+          <w:b/>
+          <w:sz w:val="28"/>
+          <w:szCs w:val="36"/>
+        </w:rPr>
+        <w:t>Dolgozói felület:</w:t>
+      </w:r>
+      <w:r>
+        <w:rPr>
+          <w:rFonts w:ascii="Candara" w:hAnsi="Candara" w:cs="Calibri"/>
+          <w:sz w:val="28"/>
+          <w:szCs w:val="36"/>
+        </w:rPr>
+        <w:br/>
+      </w:r>
     </w:p>
     <w:p>
       <w:pPr>

</xml_diff>